<commit_message>
twitter and some other stuff
</commit_message>
<xml_diff>
--- a/Results/table of model results.docx
+++ b/Results/table of model results.docx
@@ -1538,7 +1538,7 @@
                 <w:szCs w:val="22"/>
                 <w:color w:val="000000"/>
               </w:rPr>
-              <w:t xml:space="preserve">0.2 (0.2)</w:t>
+              <w:t xml:space="preserve">0.1 (0.2)</w:t>
             </w:r>
           </w:p>
         </w:tc>
@@ -1955,7 +1955,7 @@
                 <w:szCs w:val="22"/>
                 <w:color w:val="000000"/>
               </w:rPr>
-              <w:t xml:space="preserve">0.1 (0.2)</w:t>
+              <w:t xml:space="preserve">0.2 (0.2)</w:t>
             </w:r>
           </w:p>
         </w:tc>
@@ -2372,7 +2372,7 @@
                 <w:szCs w:val="22"/>
                 <w:color w:val="000000"/>
               </w:rPr>
-              <w:t xml:space="preserve">0.0 (0.2)</w:t>
+              <w:t xml:space="preserve">0.1 (0.2)</w:t>
             </w:r>
           </w:p>
         </w:tc>
@@ -2511,7 +2511,7 @@
                 <w:szCs w:val="22"/>
                 <w:color w:val="000000"/>
               </w:rPr>
-              <w:t xml:space="preserve">0.1 (0.3)</w:t>
+              <w:t xml:space="preserve">0.2 (0.3)</w:t>
             </w:r>
           </w:p>
         </w:tc>
@@ -3023,7 +3023,7 @@
                 <w:szCs w:val="22"/>
                 <w:color w:val="000000"/>
               </w:rPr>
-              <w:t xml:space="preserve">0.2 (0.1)</w:t>
+              <w:t xml:space="preserve">0.2 (0.1)+</w:t>
             </w:r>
           </w:p>
         </w:tc>
@@ -3162,51 +3162,51 @@
                 <w:szCs w:val="22"/>
                 <w:color w:val="000000"/>
               </w:rPr>
-              <w:t xml:space="preserve">467</w:t>
-            </w:r>
-          </w:p>
-        </w:tc>
-        <w:tc>
-          <w:tcPr>
-            <w:tcBorders>
-              <w:bottom w:val="none" w:sz="0" w:space="0" w:color="000000"/>
-              <w:top w:val="none" w:sz="0" w:space="0" w:color="000000"/>
-              <w:left w:val="none" w:sz="0" w:space="0" w:color="000000"/>
-              <w:right w:val="none" w:sz="0" w:space="0" w:color="000000"/>
-            </w:tcBorders>
-            <w:shd w:val="clear" w:color="auto" w:fill="FFFFFF"/>
-            <w:tcMar>
-              <w:top w:w="0" w:type="dxa"/>
-              <w:bottom w:w="0" w:type="dxa"/>
-              <w:left w:w="0" w:type="dxa"/>
-              <w:right w:w="0" w:type="dxa"/>
-            </w:tcMar>
-            <w:vAlign w:val="center"/>
-          </w:tcPr>
-          <w:p>
-            <w:pPr>
-              <w:jc w:val="left"/>
-              <w:keepNext/>
-              <w:pBdr>
-                <w:bottom w:val="none" w:sz="0" w:space="0" w:color="000000"/>
-                <w:top w:val="none" w:sz="0" w:space="0" w:color="000000"/>
-                <w:left w:val="none" w:sz="0" w:space="0" w:color="000000"/>
-                <w:right w:val="none" w:sz="0" w:space="0" w:color="000000"/>
-              </w:pBdr>
-              <w:spacing w:after="100" w:before="100" w:line="240"/>
-              <w:ind w:firstLine="0" w:left="100" w:right="100"/>
-            </w:pPr>
-            <w:r>
-              <w:rPr>
-                <w:rFonts w:ascii="Arial"/>
-                <w:i w:val="false"/>
-                <w:b w:val="false"/>
-                <w:u w:val="none"/>
-                <w:sz w:val="22"/>
-                <w:szCs w:val="22"/>
-                <w:color w:val="000000"/>
-              </w:rPr>
-              <w:t xml:space="preserve">467</w:t>
+              <w:t xml:space="preserve">464</w:t>
+            </w:r>
+          </w:p>
+        </w:tc>
+        <w:tc>
+          <w:tcPr>
+            <w:tcBorders>
+              <w:bottom w:val="none" w:sz="0" w:space="0" w:color="000000"/>
+              <w:top w:val="none" w:sz="0" w:space="0" w:color="000000"/>
+              <w:left w:val="none" w:sz="0" w:space="0" w:color="000000"/>
+              <w:right w:val="none" w:sz="0" w:space="0" w:color="000000"/>
+            </w:tcBorders>
+            <w:shd w:val="clear" w:color="auto" w:fill="FFFFFF"/>
+            <w:tcMar>
+              <w:top w:w="0" w:type="dxa"/>
+              <w:bottom w:w="0" w:type="dxa"/>
+              <w:left w:w="0" w:type="dxa"/>
+              <w:right w:w="0" w:type="dxa"/>
+            </w:tcMar>
+            <w:vAlign w:val="center"/>
+          </w:tcPr>
+          <w:p>
+            <w:pPr>
+              <w:jc w:val="left"/>
+              <w:keepNext/>
+              <w:pBdr>
+                <w:bottom w:val="none" w:sz="0" w:space="0" w:color="000000"/>
+                <w:top w:val="none" w:sz="0" w:space="0" w:color="000000"/>
+                <w:left w:val="none" w:sz="0" w:space="0" w:color="000000"/>
+                <w:right w:val="none" w:sz="0" w:space="0" w:color="000000"/>
+              </w:pBdr>
+              <w:spacing w:after="100" w:before="100" w:line="240"/>
+              <w:ind w:firstLine="0" w:left="100" w:right="100"/>
+            </w:pPr>
+            <w:r>
+              <w:rPr>
+                <w:rFonts w:ascii="Arial"/>
+                <w:i w:val="false"/>
+                <w:b w:val="false"/>
+                <w:u w:val="none"/>
+                <w:sz w:val="22"/>
+                <w:szCs w:val="22"/>
+                <w:color w:val="000000"/>
+              </w:rPr>
+              <w:t xml:space="preserve">464</w:t>
             </w:r>
           </w:p>
         </w:tc>
@@ -3301,51 +3301,51 @@
                 <w:szCs w:val="22"/>
                 <w:color w:val="000000"/>
               </w:rPr>
-              <w:t xml:space="preserve">-0.311</w:t>
-            </w:r>
-          </w:p>
-        </w:tc>
-        <w:tc>
-          <w:tcPr>
-            <w:tcBorders>
-              <w:bottom w:val="none" w:sz="0" w:space="0" w:color="000000"/>
-              <w:top w:val="none" w:sz="0" w:space="0" w:color="000000"/>
-              <w:left w:val="none" w:sz="0" w:space="0" w:color="000000"/>
-              <w:right w:val="none" w:sz="0" w:space="0" w:color="000000"/>
-            </w:tcBorders>
-            <w:shd w:val="clear" w:color="auto" w:fill="FFFFFF"/>
-            <w:tcMar>
-              <w:top w:w="0" w:type="dxa"/>
-              <w:bottom w:w="0" w:type="dxa"/>
-              <w:left w:w="0" w:type="dxa"/>
-              <w:right w:w="0" w:type="dxa"/>
-            </w:tcMar>
-            <w:vAlign w:val="center"/>
-          </w:tcPr>
-          <w:p>
-            <w:pPr>
-              <w:jc w:val="left"/>
-              <w:keepNext/>
-              <w:pBdr>
-                <w:bottom w:val="none" w:sz="0" w:space="0" w:color="000000"/>
-                <w:top w:val="none" w:sz="0" w:space="0" w:color="000000"/>
-                <w:left w:val="none" w:sz="0" w:space="0" w:color="000000"/>
-                <w:right w:val="none" w:sz="0" w:space="0" w:color="000000"/>
-              </w:pBdr>
-              <w:spacing w:after="100" w:before="100" w:line="240"/>
-              <w:ind w:firstLine="0" w:left="100" w:right="100"/>
-            </w:pPr>
-            <w:r>
-              <w:rPr>
-                <w:rFonts w:ascii="Arial"/>
-                <w:i w:val="false"/>
-                <w:b w:val="false"/>
-                <w:u w:val="none"/>
-                <w:sz w:val="22"/>
-                <w:szCs w:val="22"/>
-                <w:color w:val="000000"/>
-              </w:rPr>
-              <w:t xml:space="preserve">-0.467</w:t>
+              <w:t xml:space="preserve">-0.312</w:t>
+            </w:r>
+          </w:p>
+        </w:tc>
+        <w:tc>
+          <w:tcPr>
+            <w:tcBorders>
+              <w:bottom w:val="none" w:sz="0" w:space="0" w:color="000000"/>
+              <w:top w:val="none" w:sz="0" w:space="0" w:color="000000"/>
+              <w:left w:val="none" w:sz="0" w:space="0" w:color="000000"/>
+              <w:right w:val="none" w:sz="0" w:space="0" w:color="000000"/>
+            </w:tcBorders>
+            <w:shd w:val="clear" w:color="auto" w:fill="FFFFFF"/>
+            <w:tcMar>
+              <w:top w:w="0" w:type="dxa"/>
+              <w:bottom w:w="0" w:type="dxa"/>
+              <w:left w:w="0" w:type="dxa"/>
+              <w:right w:w="0" w:type="dxa"/>
+            </w:tcMar>
+            <w:vAlign w:val="center"/>
+          </w:tcPr>
+          <w:p>
+            <w:pPr>
+              <w:jc w:val="left"/>
+              <w:keepNext/>
+              <w:pBdr>
+                <w:bottom w:val="none" w:sz="0" w:space="0" w:color="000000"/>
+                <w:top w:val="none" w:sz="0" w:space="0" w:color="000000"/>
+                <w:left w:val="none" w:sz="0" w:space="0" w:color="000000"/>
+                <w:right w:val="none" w:sz="0" w:space="0" w:color="000000"/>
+              </w:pBdr>
+              <w:spacing w:after="100" w:before="100" w:line="240"/>
+              <w:ind w:firstLine="0" w:left="100" w:right="100"/>
+            </w:pPr>
+            <w:r>
+              <w:rPr>
+                <w:rFonts w:ascii="Arial"/>
+                <w:i w:val="false"/>
+                <w:b w:val="false"/>
+                <w:u w:val="none"/>
+                <w:sz w:val="22"/>
+                <w:szCs w:val="22"/>
+                <w:color w:val="000000"/>
+              </w:rPr>
+              <w:t xml:space="preserve">-0.466</w:t>
             </w:r>
           </w:p>
         </w:tc>
@@ -3440,51 +3440,51 @@
                 <w:szCs w:val="22"/>
                 <w:color w:val="000000"/>
               </w:rPr>
-              <w:t xml:space="preserve">1423.2</w:t>
-            </w:r>
-          </w:p>
-        </w:tc>
-        <w:tc>
-          <w:tcPr>
-            <w:tcBorders>
-              <w:bottom w:val="none" w:sz="0" w:space="0" w:color="000000"/>
-              <w:top w:val="none" w:sz="0" w:space="0" w:color="000000"/>
-              <w:left w:val="none" w:sz="0" w:space="0" w:color="000000"/>
-              <w:right w:val="none" w:sz="0" w:space="0" w:color="000000"/>
-            </w:tcBorders>
-            <w:shd w:val="clear" w:color="auto" w:fill="FFFFFF"/>
-            <w:tcMar>
-              <w:top w:w="0" w:type="dxa"/>
-              <w:bottom w:w="0" w:type="dxa"/>
-              <w:left w:w="0" w:type="dxa"/>
-              <w:right w:w="0" w:type="dxa"/>
-            </w:tcMar>
-            <w:vAlign w:val="center"/>
-          </w:tcPr>
-          <w:p>
-            <w:pPr>
-              <w:jc w:val="left"/>
-              <w:keepNext/>
-              <w:pBdr>
-                <w:bottom w:val="none" w:sz="0" w:space="0" w:color="000000"/>
-                <w:top w:val="none" w:sz="0" w:space="0" w:color="000000"/>
-                <w:left w:val="none" w:sz="0" w:space="0" w:color="000000"/>
-                <w:right w:val="none" w:sz="0" w:space="0" w:color="000000"/>
-              </w:pBdr>
-              <w:spacing w:after="100" w:before="100" w:line="240"/>
-              <w:ind w:firstLine="0" w:left="100" w:right="100"/>
-            </w:pPr>
-            <w:r>
-              <w:rPr>
-                <w:rFonts w:ascii="Arial"/>
-                <w:i w:val="false"/>
-                <w:b w:val="false"/>
-                <w:u w:val="none"/>
-                <w:sz w:val="22"/>
-                <w:szCs w:val="22"/>
-                <w:color w:val="000000"/>
-              </w:rPr>
-              <w:t xml:space="preserve">1333.6</w:t>
+              <w:t xml:space="preserve">5624.8</w:t>
+            </w:r>
+          </w:p>
+        </w:tc>
+        <w:tc>
+          <w:tcPr>
+            <w:tcBorders>
+              <w:bottom w:val="none" w:sz="0" w:space="0" w:color="000000"/>
+              <w:top w:val="none" w:sz="0" w:space="0" w:color="000000"/>
+              <w:left w:val="none" w:sz="0" w:space="0" w:color="000000"/>
+              <w:right w:val="none" w:sz="0" w:space="0" w:color="000000"/>
+            </w:tcBorders>
+            <w:shd w:val="clear" w:color="auto" w:fill="FFFFFF"/>
+            <w:tcMar>
+              <w:top w:w="0" w:type="dxa"/>
+              <w:bottom w:w="0" w:type="dxa"/>
+              <w:left w:w="0" w:type="dxa"/>
+              <w:right w:w="0" w:type="dxa"/>
+            </w:tcMar>
+            <w:vAlign w:val="center"/>
+          </w:tcPr>
+          <w:p>
+            <w:pPr>
+              <w:jc w:val="left"/>
+              <w:keepNext/>
+              <w:pBdr>
+                <w:bottom w:val="none" w:sz="0" w:space="0" w:color="000000"/>
+                <w:top w:val="none" w:sz="0" w:space="0" w:color="000000"/>
+                <w:left w:val="none" w:sz="0" w:space="0" w:color="000000"/>
+                <w:right w:val="none" w:sz="0" w:space="0" w:color="000000"/>
+              </w:pBdr>
+              <w:spacing w:after="100" w:before="100" w:line="240"/>
+              <w:ind w:firstLine="0" w:left="100" w:right="100"/>
+            </w:pPr>
+            <w:r>
+              <w:rPr>
+                <w:rFonts w:ascii="Arial"/>
+                <w:i w:val="false"/>
+                <w:b w:val="false"/>
+                <w:u w:val="none"/>
+                <w:sz w:val="22"/>
+                <w:szCs w:val="22"/>
+                <w:color w:val="000000"/>
+              </w:rPr>
+              <w:t xml:space="preserve">6141.9</w:t>
             </w:r>
           </w:p>
         </w:tc>
@@ -3579,51 +3579,51 @@
                 <w:szCs w:val="22"/>
                 <w:color w:val="000000"/>
               </w:rPr>
-              <w:t xml:space="preserve">1514.4</w:t>
-            </w:r>
-          </w:p>
-        </w:tc>
-        <w:tc>
-          <w:tcPr>
-            <w:tcBorders>
-              <w:bottom w:val="none" w:sz="0" w:space="0" w:color="000000"/>
-              <w:top w:val="none" w:sz="0" w:space="0" w:color="000000"/>
-              <w:left w:val="none" w:sz="0" w:space="0" w:color="000000"/>
-              <w:right w:val="none" w:sz="0" w:space="0" w:color="000000"/>
-            </w:tcBorders>
-            <w:shd w:val="clear" w:color="auto" w:fill="FFFFFF"/>
-            <w:tcMar>
-              <w:top w:w="0" w:type="dxa"/>
-              <w:bottom w:w="0" w:type="dxa"/>
-              <w:left w:w="0" w:type="dxa"/>
-              <w:right w:w="0" w:type="dxa"/>
-            </w:tcMar>
-            <w:vAlign w:val="center"/>
-          </w:tcPr>
-          <w:p>
-            <w:pPr>
-              <w:jc w:val="left"/>
-              <w:keepNext/>
-              <w:pBdr>
-                <w:bottom w:val="none" w:sz="0" w:space="0" w:color="000000"/>
-                <w:top w:val="none" w:sz="0" w:space="0" w:color="000000"/>
-                <w:left w:val="none" w:sz="0" w:space="0" w:color="000000"/>
-                <w:right w:val="none" w:sz="0" w:space="0" w:color="000000"/>
-              </w:pBdr>
-              <w:spacing w:after="100" w:before="100" w:line="240"/>
-              <w:ind w:firstLine="0" w:left="100" w:right="100"/>
-            </w:pPr>
-            <w:r>
-              <w:rPr>
-                <w:rFonts w:ascii="Arial"/>
-                <w:i w:val="false"/>
-                <w:b w:val="false"/>
-                <w:u w:val="none"/>
-                <w:sz w:val="22"/>
-                <w:szCs w:val="22"/>
-                <w:color w:val="000000"/>
-              </w:rPr>
-              <w:t xml:space="preserve">1424.8</w:t>
+              <w:t xml:space="preserve">9925.1</w:t>
+            </w:r>
+          </w:p>
+        </w:tc>
+        <w:tc>
+          <w:tcPr>
+            <w:tcBorders>
+              <w:bottom w:val="none" w:sz="0" w:space="0" w:color="000000"/>
+              <w:top w:val="none" w:sz="0" w:space="0" w:color="000000"/>
+              <w:left w:val="none" w:sz="0" w:space="0" w:color="000000"/>
+              <w:right w:val="none" w:sz="0" w:space="0" w:color="000000"/>
+            </w:tcBorders>
+            <w:shd w:val="clear" w:color="auto" w:fill="FFFFFF"/>
+            <w:tcMar>
+              <w:top w:w="0" w:type="dxa"/>
+              <w:bottom w:w="0" w:type="dxa"/>
+              <w:left w:w="0" w:type="dxa"/>
+              <w:right w:w="0" w:type="dxa"/>
+            </w:tcMar>
+            <w:vAlign w:val="center"/>
+          </w:tcPr>
+          <w:p>
+            <w:pPr>
+              <w:jc w:val="left"/>
+              <w:keepNext/>
+              <w:pBdr>
+                <w:bottom w:val="none" w:sz="0" w:space="0" w:color="000000"/>
+                <w:top w:val="none" w:sz="0" w:space="0" w:color="000000"/>
+                <w:left w:val="none" w:sz="0" w:space="0" w:color="000000"/>
+                <w:right w:val="none" w:sz="0" w:space="0" w:color="000000"/>
+              </w:pBdr>
+              <w:spacing w:after="100" w:before="100" w:line="240"/>
+              <w:ind w:firstLine="0" w:left="100" w:right="100"/>
+            </w:pPr>
+            <w:r>
+              <w:rPr>
+                <w:rFonts w:ascii="Arial"/>
+                <w:i w:val="false"/>
+                <w:b w:val="false"/>
+                <w:u w:val="none"/>
+                <w:sz w:val="22"/>
+                <w:szCs w:val="22"/>
+                <w:color w:val="000000"/>
+              </w:rPr>
+              <w:t xml:space="preserve">11052.8</w:t>
             </w:r>
           </w:p>
         </w:tc>

</xml_diff>

<commit_message>
doing my silly file.exists loops
</commit_message>
<xml_diff>
--- a/Results/table of model results.docx
+++ b/Results/table of model results.docx
@@ -3579,51 +3579,51 @@
                 <w:szCs w:val="22"/>
                 <w:color w:val="000000"/>
               </w:rPr>
-              <w:t xml:space="preserve">9925.1</w:t>
-            </w:r>
-          </w:p>
-        </w:tc>
-        <w:tc>
-          <w:tcPr>
-            <w:tcBorders>
-              <w:bottom w:val="none" w:sz="0" w:space="0" w:color="000000"/>
-              <w:top w:val="none" w:sz="0" w:space="0" w:color="000000"/>
-              <w:left w:val="none" w:sz="0" w:space="0" w:color="000000"/>
-              <w:right w:val="none" w:sz="0" w:space="0" w:color="000000"/>
-            </w:tcBorders>
-            <w:shd w:val="clear" w:color="auto" w:fill="FFFFFF"/>
-            <w:tcMar>
-              <w:top w:w="0" w:type="dxa"/>
-              <w:bottom w:w="0" w:type="dxa"/>
-              <w:left w:w="0" w:type="dxa"/>
-              <w:right w:w="0" w:type="dxa"/>
-            </w:tcMar>
-            <w:vAlign w:val="center"/>
-          </w:tcPr>
-          <w:p>
-            <w:pPr>
-              <w:jc w:val="left"/>
-              <w:keepNext/>
-              <w:pBdr>
-                <w:bottom w:val="none" w:sz="0" w:space="0" w:color="000000"/>
-                <w:top w:val="none" w:sz="0" w:space="0" w:color="000000"/>
-                <w:left w:val="none" w:sz="0" w:space="0" w:color="000000"/>
-                <w:right w:val="none" w:sz="0" w:space="0" w:color="000000"/>
-              </w:pBdr>
-              <w:spacing w:after="100" w:before="100" w:line="240"/>
-              <w:ind w:firstLine="0" w:left="100" w:right="100"/>
-            </w:pPr>
-            <w:r>
-              <w:rPr>
-                <w:rFonts w:ascii="Arial"/>
-                <w:i w:val="false"/>
-                <w:b w:val="false"/>
-                <w:u w:val="none"/>
-                <w:sz w:val="22"/>
-                <w:szCs w:val="22"/>
-                <w:color w:val="000000"/>
-              </w:rPr>
-              <w:t xml:space="preserve">11052.8</w:t>
+              <w:t xml:space="preserve">5715.8</w:t>
+            </w:r>
+          </w:p>
+        </w:tc>
+        <w:tc>
+          <w:tcPr>
+            <w:tcBorders>
+              <w:bottom w:val="none" w:sz="0" w:space="0" w:color="000000"/>
+              <w:top w:val="none" w:sz="0" w:space="0" w:color="000000"/>
+              <w:left w:val="none" w:sz="0" w:space="0" w:color="000000"/>
+              <w:right w:val="none" w:sz="0" w:space="0" w:color="000000"/>
+            </w:tcBorders>
+            <w:shd w:val="clear" w:color="auto" w:fill="FFFFFF"/>
+            <w:tcMar>
+              <w:top w:w="0" w:type="dxa"/>
+              <w:bottom w:w="0" w:type="dxa"/>
+              <w:left w:w="0" w:type="dxa"/>
+              <w:right w:w="0" w:type="dxa"/>
+            </w:tcMar>
+            <w:vAlign w:val="center"/>
+          </w:tcPr>
+          <w:p>
+            <w:pPr>
+              <w:jc w:val="left"/>
+              <w:keepNext/>
+              <w:pBdr>
+                <w:bottom w:val="none" w:sz="0" w:space="0" w:color="000000"/>
+                <w:top w:val="none" w:sz="0" w:space="0" w:color="000000"/>
+                <w:left w:val="none" w:sz="0" w:space="0" w:color="000000"/>
+                <w:right w:val="none" w:sz="0" w:space="0" w:color="000000"/>
+              </w:pBdr>
+              <w:spacing w:after="100" w:before="100" w:line="240"/>
+              <w:ind w:firstLine="0" w:left="100" w:right="100"/>
+            </w:pPr>
+            <w:r>
+              <w:rPr>
+                <w:rFonts w:ascii="Arial"/>
+                <w:i w:val="false"/>
+                <w:b w:val="false"/>
+                <w:u w:val="none"/>
+                <w:sz w:val="22"/>
+                <w:szCs w:val="22"/>
+                <w:color w:val="000000"/>
+              </w:rPr>
+              <w:t xml:space="preserve">6232.9</w:t>
             </w:r>
           </w:p>
         </w:tc>
@@ -3634,6 +3634,145 @@
           <w:trHeight w:val="360" w:hRule="auto"/>
         </w:trPr>
         body26
+        <w:tc>
+          <w:tcPr>
+            <w:tcBorders>
+              <w:bottom w:val="none" w:sz="0" w:space="0" w:color="000000"/>
+              <w:top w:val="none" w:sz="0" w:space="0" w:color="000000"/>
+              <w:left w:val="none" w:sz="0" w:space="0" w:color="000000"/>
+              <w:right w:val="none" w:sz="0" w:space="0" w:color="000000"/>
+            </w:tcBorders>
+            <w:shd w:val="clear" w:color="auto" w:fill="FFFFFF"/>
+            <w:tcMar>
+              <w:top w:w="0" w:type="dxa"/>
+              <w:bottom w:w="0" w:type="dxa"/>
+              <w:left w:w="0" w:type="dxa"/>
+              <w:right w:w="0" w:type="dxa"/>
+            </w:tcMar>
+            <w:vAlign w:val="center"/>
+          </w:tcPr>
+          <w:p>
+            <w:pPr>
+              <w:jc w:val="left"/>
+              <w:keepNext/>
+              <w:pBdr>
+                <w:bottom w:val="none" w:sz="0" w:space="0" w:color="000000"/>
+                <w:top w:val="none" w:sz="0" w:space="0" w:color="000000"/>
+                <w:left w:val="none" w:sz="0" w:space="0" w:color="000000"/>
+                <w:right w:val="none" w:sz="0" w:space="0" w:color="000000"/>
+              </w:pBdr>
+              <w:spacing w:after="100" w:before="100" w:line="240"/>
+              <w:ind w:firstLine="0" w:left="100" w:right="100"/>
+            </w:pPr>
+            <w:r>
+              <w:rPr>
+                <w:rFonts w:ascii="Arial"/>
+                <w:i w:val="false"/>
+                <w:b w:val="false"/>
+                <w:u w:val="none"/>
+                <w:sz w:val="22"/>
+                <w:szCs w:val="22"/>
+                <w:color w:val="000000"/>
+              </w:rPr>
+              <w:t xml:space="preserve">F</w:t>
+            </w:r>
+          </w:p>
+        </w:tc>
+        <w:tc>
+          <w:tcPr>
+            <w:tcBorders>
+              <w:bottom w:val="none" w:sz="0" w:space="0" w:color="000000"/>
+              <w:top w:val="none" w:sz="0" w:space="0" w:color="000000"/>
+              <w:left w:val="none" w:sz="0" w:space="0" w:color="000000"/>
+              <w:right w:val="none" w:sz="0" w:space="0" w:color="000000"/>
+            </w:tcBorders>
+            <w:shd w:val="clear" w:color="auto" w:fill="FFFFFF"/>
+            <w:tcMar>
+              <w:top w:w="0" w:type="dxa"/>
+              <w:bottom w:w="0" w:type="dxa"/>
+              <w:left w:w="0" w:type="dxa"/>
+              <w:right w:w="0" w:type="dxa"/>
+            </w:tcMar>
+            <w:vAlign w:val="center"/>
+          </w:tcPr>
+          <w:p>
+            <w:pPr>
+              <w:jc w:val="left"/>
+              <w:keepNext/>
+              <w:pBdr>
+                <w:bottom w:val="none" w:sz="0" w:space="0" w:color="000000"/>
+                <w:top w:val="none" w:sz="0" w:space="0" w:color="000000"/>
+                <w:left w:val="none" w:sz="0" w:space="0" w:color="000000"/>
+                <w:right w:val="none" w:sz="0" w:space="0" w:color="000000"/>
+              </w:pBdr>
+              <w:spacing w:after="100" w:before="100" w:line="240"/>
+              <w:ind w:firstLine="0" w:left="100" w:right="100"/>
+            </w:pPr>
+            <w:r>
+              <w:rPr>
+                <w:rFonts w:ascii="Arial"/>
+                <w:i w:val="false"/>
+                <w:b w:val="false"/>
+                <w:u w:val="none"/>
+                <w:sz w:val="22"/>
+                <w:szCs w:val="22"/>
+                <w:color w:val="000000"/>
+              </w:rPr>
+              <w:t xml:space="preserve">24.785</w:t>
+            </w:r>
+          </w:p>
+        </w:tc>
+        <w:tc>
+          <w:tcPr>
+            <w:tcBorders>
+              <w:bottom w:val="none" w:sz="0" w:space="0" w:color="000000"/>
+              <w:top w:val="none" w:sz="0" w:space="0" w:color="000000"/>
+              <w:left w:val="none" w:sz="0" w:space="0" w:color="000000"/>
+              <w:right w:val="none" w:sz="0" w:space="0" w:color="000000"/>
+            </w:tcBorders>
+            <w:shd w:val="clear" w:color="auto" w:fill="FFFFFF"/>
+            <w:tcMar>
+              <w:top w:w="0" w:type="dxa"/>
+              <w:bottom w:w="0" w:type="dxa"/>
+              <w:left w:w="0" w:type="dxa"/>
+              <w:right w:w="0" w:type="dxa"/>
+            </w:tcMar>
+            <w:vAlign w:val="center"/>
+          </w:tcPr>
+          <w:p>
+            <w:pPr>
+              <w:jc w:val="left"/>
+              <w:keepNext/>
+              <w:pBdr>
+                <w:bottom w:val="none" w:sz="0" w:space="0" w:color="000000"/>
+                <w:top w:val="none" w:sz="0" w:space="0" w:color="000000"/>
+                <w:left w:val="none" w:sz="0" w:space="0" w:color="000000"/>
+                <w:right w:val="none" w:sz="0" w:space="0" w:color="000000"/>
+              </w:pBdr>
+              <w:spacing w:after="100" w:before="100" w:line="240"/>
+              <w:ind w:firstLine="0" w:left="100" w:right="100"/>
+            </w:pPr>
+            <w:r>
+              <w:rPr>
+                <w:rFonts w:ascii="Arial"/>
+                <w:i w:val="false"/>
+                <w:b w:val="false"/>
+                <w:u w:val="none"/>
+                <w:sz w:val="22"/>
+                <w:szCs w:val="22"/>
+                <w:color w:val="000000"/>
+              </w:rPr>
+              <w:t xml:space="preserve">19.220</w:t>
+            </w:r>
+          </w:p>
+        </w:tc>
+      </w:tr>
+      <w:tr>
+        <w:trPr>
+          <w:cantSplit/>
+          <w:trHeight w:val="360" w:hRule="auto"/>
+        </w:trPr>
+        body27
         <w:tc>
           <w:tcPr>
             <w:tcBorders>

</xml_diff>